<commit_message>
New translations Wallets.docx (Russian)
</commit_message>
<xml_diff>
--- a/done/Russian/Wallets.docx
+++ b/done/Russian/Wallets.docx
@@ -68,7 +68,7 @@
           <w:szCs w:val="28"/>
           <w:bdr w:val="none" w:sz="0" w:space="0" w:color="auto" w:frame="1"/>
         </w:rPr>
-        <w:t xml:space="preserve">Please always check you are using the right URL </w:t>
+        <w:t xml:space="preserve">Пожалуйста, всегда проверяйте, что вы используете правильный URL </w:t>
       </w:r>
       <w:r>
         <w:rPr>
@@ -138,7 +138,7 @@
           <w:sz w:val="28"/>
           <w:szCs w:val="28"/>
         </w:rPr>
-        <w:t xml:space="preserve">MOBILE WALLET</w:t>
+        <w:t xml:space="preserve">МОБИЛЬНЫЕ КОШЕЛЬКИ</w:t>
       </w:r>
     </w:p>
     <w:p>
@@ -162,7 +162,7 @@
           <w:sz w:val="28"/>
           <w:szCs w:val="28"/>
         </w:rPr>
-        <w:t xml:space="preserve">SmartCash Mobile Wallets are run from your Mobile (Phone, Tablet,..) device</w:t>
+        <w:t xml:space="preserve">Мобильные кошельки для вашего устройства.</w:t>
       </w:r>
     </w:p>
     <w:p>
@@ -218,7 +218,7 @@
           <w:sz w:val="28"/>
           <w:szCs w:val="28"/>
         </w:rPr>
-        <w:t xml:space="preserve">ELECTRUM WALLET</w:t>
+        <w:t xml:space="preserve">КОШЕЛЁК ELECTRUM</w:t>
       </w:r>
     </w:p>
     <w:p>
@@ -241,7 +241,7 @@
           <w:sz w:val="28"/>
           <w:szCs w:val="28"/>
         </w:rPr>
-        <w:t xml:space="preserve">This is a fast wallet that does not require the blockchain download. Wallet will not start SmartNodes, but a future release will add that feature.</w:t>
+        <w:t xml:space="preserve">Быстрый кошелёк, не требующий загрузки блокчейна. Функция запуска SmartNodes будет добавлена в будущих релизах.</w:t>
       </w:r>
     </w:p>
     <w:p>
@@ -283,7 +283,7 @@
           <w:sz w:val="28"/>
           <w:szCs w:val="28"/>
         </w:rPr>
-        <w:t xml:space="preserve"> SMARTCARD</w:t>
+        <w:t>SMARTCARD</w:t>
       </w:r>
     </w:p>
     <w:p>
@@ -306,7 +306,7 @@
           <w:sz w:val="28"/>
           <w:szCs w:val="28"/>
         </w:rPr>
-        <w:t xml:space="preserve">The SmartCard is a way to hold SMART on a physical card. You don’t need a phone to hold your SMART. If you have ever had a problem with using a phone inside a building…you will get why this is ideal. Only the merchant needs the internet connection. As simple to use as a credit or debit card but not controlled by any 3rd party processor. And not a preloaded card using a visa fiat system…this is real crypto to crypto. </w:t>
+        <w:t xml:space="preserve">SmartCard — это способ хранения SMART на физической карте. You don’t need a phone to hold your SMART. If you have ever had a problem with using a phone inside a building…you will get why this is ideal. Only the merchant needs the internet connection. As simple to use as a credit or debit card but not controlled by any 3rd party processor. And not a preloaded card using a visa fiat system…this is real crypto to crypto. </w:t>
       </w:r>
     </w:p>
     <w:p>

</xml_diff>